<commit_message>
#77 #78 Manual de Usuarios, subo el manual de usuario con las diferentes guias, pero sin las imagenes aun del sistema ya que puede haber algunas modificaciones.
</commit_message>
<xml_diff>
--- a/Documentaciones/Gestión de Riesgos y Medidas Tomadas.docx
+++ b/Documentaciones/Gestión de Riesgos y Medidas Tomadas.docx
@@ -7,8 +7,8 @@
         <w:jc w:val="center"/>
         <w:rPr>
           <w:b/>
-          <w:sz w:val="28"/>
-          <w:szCs w:val="28"/>
+          <w:sz w:val="32"/>
+          <w:szCs w:val="32"/>
           <w:u w:val="single"/>
           <w:lang w:val="es-PY"/>
         </w:rPr>
@@ -16,8 +16,8 @@
       <w:r>
         <w:rPr>
           <w:b/>
-          <w:sz w:val="28"/>
-          <w:szCs w:val="28"/>
+          <w:sz w:val="32"/>
+          <w:szCs w:val="32"/>
           <w:u w:val="single"/>
           <w:lang w:val="es-PY"/>
         </w:rPr>
@@ -29,8 +29,8 @@
         <w:jc w:val="both"/>
         <w:rPr>
           <w:rFonts w:ascii="Bodoni MT" w:hAnsi="Bodoni MT"/>
-          <w:sz w:val="24"/>
-          <w:szCs w:val="24"/>
+          <w:sz w:val="32"/>
+          <w:szCs w:val="32"/>
           <w:lang w:val="es-PY"/>
         </w:rPr>
       </w:pPr>
@@ -38,8 +38,8 @@
         <w:rPr>
           <w:rFonts w:ascii="Bodoni MT" w:hAnsi="Bodoni MT"/>
           <w:b/>
-          <w:sz w:val="24"/>
-          <w:szCs w:val="24"/>
+          <w:sz w:val="32"/>
+          <w:szCs w:val="32"/>
           <w:lang w:val="es-PY"/>
         </w:rPr>
         <w:tab/>
@@ -47,8 +47,8 @@
       <w:r>
         <w:rPr>
           <w:rFonts w:ascii="Bodoni MT" w:hAnsi="Bodoni MT"/>
-          <w:sz w:val="24"/>
-          <w:szCs w:val="24"/>
+          <w:sz w:val="32"/>
+          <w:szCs w:val="32"/>
           <w:lang w:val="es-PY"/>
         </w:rPr>
         <w:t>Durante el desarrollo del proyecto hasta la fecha se presentaron los siguientes riesgos:</w:t>
@@ -66,16 +66,16 @@
         <w:rPr>
           <w:rFonts w:ascii="Bodoni MT" w:hAnsi="Bodoni MT" w:cs="Arial"/>
           <w:b/>
-          <w:sz w:val="24"/>
-          <w:szCs w:val="24"/>
+          <w:sz w:val="32"/>
+          <w:szCs w:val="32"/>
         </w:rPr>
       </w:pPr>
       <w:r>
         <w:rPr>
           <w:rFonts w:ascii="Bodoni MT" w:hAnsi="Bodoni MT"/>
           <w:b/>
-          <w:sz w:val="24"/>
-          <w:szCs w:val="24"/>
+          <w:sz w:val="32"/>
+          <w:szCs w:val="32"/>
           <w:lang w:val="es-PY"/>
         </w:rPr>
         <w:t xml:space="preserve">Riesgo R-07: </w:t>
@@ -84,8 +84,8 @@
         <w:rPr>
           <w:rFonts w:ascii="Bodoni MT" w:hAnsi="Bodoni MT" w:cs="Arial"/>
           <w:b/>
-          <w:sz w:val="24"/>
-          <w:szCs w:val="24"/>
+          <w:sz w:val="32"/>
+          <w:szCs w:val="32"/>
         </w:rPr>
         <w:t>Dificultades por falta de experiencia con las herramientas utilizadas.</w:t>
       </w:r>
@@ -101,15 +101,15 @@
         <w:jc w:val="both"/>
         <w:rPr>
           <w:rFonts w:ascii="Bodoni MT" w:hAnsi="Bodoni MT" w:cs="Arial"/>
-          <w:sz w:val="24"/>
-          <w:szCs w:val="24"/>
+          <w:sz w:val="32"/>
+          <w:szCs w:val="32"/>
         </w:rPr>
       </w:pPr>
       <w:r>
         <w:rPr>
           <w:rFonts w:ascii="Bodoni MT" w:hAnsi="Bodoni MT" w:cs="Arial"/>
-          <w:sz w:val="24"/>
-          <w:szCs w:val="24"/>
+          <w:sz w:val="32"/>
+          <w:szCs w:val="32"/>
         </w:rPr>
         <w:t>Los días iban pasando y el desarrollo del proyecto no concordaba con lo establecido en la planificación de actividades del Gantt Project, este problema surge debido a la falta de experiencia y conocimiento, por parte de los miembros, con una de las herramientas utilizadas “</w:t>
       </w:r>
@@ -117,8 +117,8 @@
       <w:r>
         <w:rPr>
           <w:rFonts w:ascii="Bodoni MT" w:hAnsi="Bodoni MT" w:cs="Arial"/>
-          <w:sz w:val="24"/>
-          <w:szCs w:val="24"/>
+          <w:sz w:val="32"/>
+          <w:szCs w:val="32"/>
         </w:rPr>
         <w:t>Git</w:t>
       </w:r>
@@ -126,8 +126,8 @@
       <w:r>
         <w:rPr>
           <w:rFonts w:ascii="Bodoni MT" w:hAnsi="Bodoni MT" w:cs="Arial"/>
-          <w:sz w:val="24"/>
-          <w:szCs w:val="24"/>
+          <w:sz w:val="32"/>
+          <w:szCs w:val="32"/>
         </w:rPr>
         <w:t xml:space="preserve"> y GitHub”. Para el cual llevamos a cabo el siguiente plan de contingencia:</w:t>
       </w:r>
@@ -144,23 +144,23 @@
         <w:jc w:val="both"/>
         <w:rPr>
           <w:rFonts w:ascii="Bodoni MT" w:hAnsi="Bodoni MT" w:cs="Arial"/>
-          <w:sz w:val="24"/>
-          <w:szCs w:val="24"/>
+          <w:sz w:val="32"/>
+          <w:szCs w:val="32"/>
         </w:rPr>
       </w:pPr>
       <w:r>
         <w:rPr>
           <w:rFonts w:ascii="Bodoni MT" w:hAnsi="Bodoni MT" w:cs="Arial"/>
-          <w:sz w:val="24"/>
-          <w:szCs w:val="24"/>
+          <w:sz w:val="32"/>
+          <w:szCs w:val="32"/>
         </w:rPr>
         <w:t>Capacitamos a los miembros con dicha herramienta para tener más conocimiento del mismo y un mejor manejo.</w:t>
       </w:r>
       <w:r>
         <w:rPr>
           <w:rFonts w:ascii="Bodoni MT" w:hAnsi="Bodoni MT" w:cs="Arial"/>
-          <w:sz w:val="24"/>
-          <w:szCs w:val="24"/>
+          <w:sz w:val="32"/>
+          <w:szCs w:val="32"/>
         </w:rPr>
         <w:t xml:space="preserve">  El cuál desde nuestro punto de vista tubo efecto, ya que pudimos familiarizarnos más con la herramienta, conocer mejor, tener un mejor dominio y así pudimos avanzar con el desarrollo del proyecto.</w:t>
       </w:r>
@@ -176,25 +176,26 @@
         <w:jc w:val="both"/>
         <w:rPr>
           <w:rFonts w:ascii="Bodoni MT" w:hAnsi="Bodoni MT" w:cs="Arial"/>
-          <w:sz w:val="24"/>
-          <w:szCs w:val="24"/>
+          <w:sz w:val="32"/>
+          <w:szCs w:val="32"/>
         </w:rPr>
       </w:pPr>
       <w:r>
         <w:rPr>
           <w:rFonts w:ascii="Bodoni MT" w:hAnsi="Bodoni MT" w:cs="Arial"/>
-          <w:sz w:val="24"/>
-          <w:szCs w:val="24"/>
-        </w:rPr>
-        <w:t>Así también uno de los riesgos que llegaron a cumplirse debido a la falta de experiencia con las herramientas utilizadas</w:t>
+          <w:sz w:val="32"/>
+          <w:szCs w:val="32"/>
+        </w:rPr>
+        <w:t xml:space="preserve">Así también uno de los riesgos que llegaron a cumplirse debido a la falta de experiencia con las herramientas utilizadas, en este caso es con el lenguaje de programación, por el no manejo profesional del mismo, hizo que nos atrasemos en las fechas de las tareas a desarrollarse. Y por tal motivo, tuvimos que ajustar toda la planificación de actividad, volver a distribuir las tareas. Y según el plan de contingencia que habíamos redactado, tomamos una de ellas la cual fue, asignar las tareas principales del desarrollo del producto de acuerdo a la capacidad de cada integrante. </w:t>
       </w:r>
       <w:r>
         <w:rPr>
           <w:rFonts w:ascii="Bodoni MT" w:hAnsi="Bodoni MT" w:cs="Arial"/>
-          <w:sz w:val="24"/>
-          <w:szCs w:val="24"/>
-        </w:rPr>
-        <w:t>, en este caso es con el lenguaje de programación, por el no manejo profesional del mismo, hizo que nos atrasemos en las fechas de las tareas a desarrollarse. Y por tal motivo, tuvimos que ajustar toda la planificación de actividad, volver a distribuir las tareas. Y según el plan de contingencia que habíamos redactado, tomamos una de ellas la cual fue, asignar las tareas principales del desarrollo del producto de acuerdo a la capacidad de cada integrante. Lo cual ayudó bastante a que podamos avanzar con el mismo.</w:t>
+          <w:sz w:val="32"/>
+          <w:szCs w:val="32"/>
+        </w:rPr>
+        <w:lastRenderedPageBreak/>
+        <w:t>Lo cual ayudó bastante a que podamos avanzar con el mismo.</w:t>
       </w:r>
     </w:p>
     <w:p>
@@ -203,8 +204,8 @@
         <w:jc w:val="both"/>
         <w:rPr>
           <w:rFonts w:ascii="Bodoni MT" w:hAnsi="Bodoni MT" w:cs="Arial"/>
-          <w:sz w:val="24"/>
-          <w:szCs w:val="24"/>
+          <w:sz w:val="32"/>
+          <w:szCs w:val="32"/>
         </w:rPr>
       </w:pPr>
     </w:p>
@@ -215,15 +216,15 @@
         <w:jc w:val="both"/>
         <w:rPr>
           <w:rFonts w:ascii="Bodoni MT" w:hAnsi="Bodoni MT" w:cs="Arial"/>
-          <w:sz w:val="24"/>
-          <w:szCs w:val="24"/>
+          <w:sz w:val="32"/>
+          <w:szCs w:val="32"/>
         </w:rPr>
       </w:pPr>
       <w:r>
         <w:rPr>
           <w:rFonts w:ascii="Bodoni MT" w:hAnsi="Bodoni MT" w:cs="Arial"/>
-          <w:sz w:val="24"/>
-          <w:szCs w:val="24"/>
+          <w:sz w:val="32"/>
+          <w:szCs w:val="32"/>
         </w:rPr>
         <w:t xml:space="preserve">Finalizando la fecha establecida para la entrega del sistema, podemos percatarnos que el </w:t>
       </w:r>
@@ -231,16 +232,16 @@
         <w:rPr>
           <w:rFonts w:ascii="Bodoni MT" w:hAnsi="Bodoni MT" w:cs="Arial"/>
           <w:b/>
-          <w:sz w:val="24"/>
-          <w:szCs w:val="24"/>
+          <w:sz w:val="32"/>
+          <w:szCs w:val="32"/>
         </w:rPr>
         <w:t xml:space="preserve">Riesgo R-07 </w:t>
       </w:r>
       <w:r>
         <w:rPr>
           <w:rFonts w:ascii="Bodoni MT" w:hAnsi="Bodoni MT" w:cs="Arial"/>
-          <w:sz w:val="24"/>
-          <w:szCs w:val="24"/>
+          <w:sz w:val="32"/>
+          <w:szCs w:val="32"/>
         </w:rPr>
         <w:t>es uno de los riesgos que se produjo casi durante todo el desarrollo del producto; aunque aplicando el plan de contingencia que fue asignar las tareas de acuerdo a la capacidad de cada integrante y que tuvo un resultado efectivo, el problema que surgió fue la falta de tiempo por parte de los integrantes, por ende no se pudo llegar al 100% del desarrollo de la aplicación.</w:t>
       </w:r>
@@ -252,8 +253,8 @@
         <w:jc w:val="both"/>
         <w:rPr>
           <w:rFonts w:ascii="Bodoni MT" w:hAnsi="Bodoni MT" w:cs="Arial"/>
-          <w:sz w:val="24"/>
-          <w:szCs w:val="24"/>
+          <w:sz w:val="32"/>
+          <w:szCs w:val="32"/>
         </w:rPr>
       </w:pPr>
     </w:p>
@@ -264,8 +265,8 @@
         <w:jc w:val="both"/>
         <w:rPr>
           <w:rFonts w:ascii="Bodoni MT" w:hAnsi="Bodoni MT" w:cs="Arial"/>
-          <w:sz w:val="24"/>
-          <w:szCs w:val="24"/>
+          <w:sz w:val="32"/>
+          <w:szCs w:val="32"/>
         </w:rPr>
       </w:pPr>
     </w:p>
@@ -276,8 +277,8 @@
         <w:jc w:val="both"/>
         <w:rPr>
           <w:rFonts w:ascii="Bodoni MT" w:hAnsi="Bodoni MT" w:cs="Arial"/>
-          <w:sz w:val="24"/>
-          <w:szCs w:val="24"/>
+          <w:sz w:val="32"/>
+          <w:szCs w:val="32"/>
         </w:rPr>
       </w:pPr>
     </w:p>
@@ -287,8 +288,8 @@
         <w:jc w:val="both"/>
         <w:rPr>
           <w:rFonts w:ascii="Bodoni MT" w:hAnsi="Bodoni MT"/>
-          <w:sz w:val="24"/>
-          <w:szCs w:val="24"/>
+          <w:sz w:val="32"/>
+          <w:szCs w:val="32"/>
           <w:lang w:val="es-PY"/>
         </w:rPr>
       </w:pPr>
@@ -299,8 +300,8 @@
         <w:jc w:val="both"/>
         <w:rPr>
           <w:rFonts w:ascii="Bodoni MT" w:hAnsi="Bodoni MT"/>
-          <w:sz w:val="24"/>
-          <w:szCs w:val="24"/>
+          <w:sz w:val="32"/>
+          <w:szCs w:val="32"/>
           <w:lang w:val="es-PY"/>
         </w:rPr>
       </w:pPr>
@@ -338,7 +339,7 @@
         <v:path o:extrusionok="f" gradientshapeok="t" o:connecttype="rect"/>
         <o:lock v:ext="edit" aspectratio="t"/>
       </v:shapetype>
-      <v:shape id="_x0000_i1027" type="#_x0000_t75" style="width:11.25pt;height:11.25pt" o:bullet="t">
+      <v:shape id="_x0000_i1038" type="#_x0000_t75" style="width:11.3pt;height:11.3pt" o:bullet="t">
         <v:imagedata r:id="rId1" o:title="BD14578_"/>
       </v:shape>
     </w:pict>

</xml_diff>